<commit_message>
Starting again with .pdf for photographs, to become 'comic' (#36).
</commit_message>
<xml_diff>
--- a/books/cities_from_before_the_world/kindle/cities_from_before_the_world.docx
+++ b/books/cities_from_before_the_world/kindle/cities_from_before_the_world.docx
@@ -9367,9 +9367,9 @@
         <w:rPr/>
         <w:t>December 16, 1988...June 1, 1989</w:t>
       </w:r>
-      <w:bookmarkStart w:id="25" w:name="__RefHeading___Toc2555_586579941"/>
+      <w:bookmarkStart w:id="25" w:name="__RefHeading___Toc716_2042164186"/>
       <w:bookmarkStart w:id="26" w:name="__RefHeading___Toc716_20421641861"/>
-      <w:bookmarkStart w:id="27" w:name="__RefHeading___Toc716_2042164186"/>
+      <w:bookmarkStart w:id="27" w:name="__RefHeading___Toc2555_586579941"/>
       <w:bookmarkEnd w:id="25"/>
       <w:bookmarkEnd w:id="26"/>
       <w:bookmarkEnd w:id="27"/>
@@ -15025,15 +15025,7 @@
       </w:r>
       <w:r>
         <w:rPr/>
-        <w:t xml:space="preserve">, we'd become not only scientific colleagues but </w:t>
-      </w:r>
-      <w:r>
-        <w:rPr/>
-        <w:t>c</w:t>
-      </w:r>
-      <w:r>
-        <w:rPr/>
-        <w:t>onversational partners.  She was reasonably attractive, but until fifteen minutes ago I had never consciously considered her as a potential lover.  I had been too busy theorizing, building, and testing the gravitronic gate; that task had been the focus of my existence for twenty years.</w:t>
+        <w:t>, we'd become not only scientific colleagues but conversational partners.  She was reasonably attractive, but until fifteen minutes ago I had never consciously considered her as a potential lover.  I had been too busy theorizing, building, and testing the gravitronic gate; that task had been the focus of my existence for twenty years.</w:t>
       </w:r>
     </w:p>
     <w:p>
@@ -16299,7 +16291,7 @@
       </w:r>
       <w:r>
         <w:rPr/>
-        <w:t>Beam that shit to your boss, Andrew,” said Jacob, :with my blessings.  I need a beer.”</w:t>
+        <w:t>Beam that shit to your boss, Andrew,” said Jacob, "with my blessings.  I need a beer.”</w:t>
       </w:r>
     </w:p>
     <w:p>
@@ -20651,7 +20643,7 @@
       </w:pPr>
       <w:r>
         <w:rPr/>
-        <w:t>And as for my career!  Graduate school!  Astronautical engineering!  I stole another glance out the window.  The  Ranger cutter had arrived and was slowly warping towards the confused mass of tugs, shuttles, and lines.  The vessel I was on had been built by a tradition and science quite certainly older than my entire race.</w:t>
+        <w:t>And as for my career!  Graduate school!  Astronautical engineering!  I stole another glance out the window.  The Ranger cutter had arrived and was slowly warping towards the confused mass of tugs, shuttles, and lines.  The vessel I was on had been built by a tradition and science quite certainly older than my entire race.</w:t>
       </w:r>
     </w:p>
     <w:p>
@@ -23418,7 +23410,7 @@
     <w:pPr>
       <w:widowControl/>
       <w:suppressAutoHyphens w:val="true"/>
-      <w:overflowPunct w:val="true"/>
+      <w:overflowPunct w:val="false"/>
       <w:bidi w:val="0"/>
       <w:spacing w:before="0" w:after="0"/>
       <w:jc w:val="left"/>

</xml_diff>